<commit_message>
add user guide pdf
</commit_message>
<xml_diff>
--- a/uzivatelska_prirucka.docx
+++ b/uzivatelska_prirucka.docx
@@ -149,8 +149,19 @@
           <w:bCs/>
           <w:color w:val="000000" w:themeColor="text1"/>
         </w:rPr>
-        <w:t>Kalkulačka candyCalc</w:t>
-      </w:r>
+        <w:t xml:space="preserve">Kalkulačka </w:t>
+      </w:r>
+      <w:proofErr w:type="spellStart"/>
+      <w:r>
+        <w:rPr>
+          <w:rFonts w:ascii="Fira Code" w:hAnsi="Fira Code" w:cs="Fira Code"/>
+          <w:b/>
+          <w:bCs/>
+          <w:color w:val="000000" w:themeColor="text1"/>
+        </w:rPr>
+        <w:t>candyCalc</w:t>
+      </w:r>
+      <w:proofErr w:type="spellEnd"/>
     </w:p>
     <w:p>
       <w:pPr>
@@ -280,23 +291,7 @@
           <w:sz w:val="21"/>
           <w:szCs w:val="21"/>
         </w:rPr>
-        <w:t xml:space="preserve">  </w:t>
-      </w:r>
-      <w:r>
-        <w:rPr>
-          <w:rFonts w:ascii="SF Pro Text" w:hAnsi="SF Pro Text" w:cs="Fira Code"/>
-          <w:sz w:val="21"/>
-          <w:szCs w:val="21"/>
-        </w:rPr>
-        <w:t>Konkrétní použití tlačítek a jejich klávesové zkratk</w:t>
-      </w:r>
-      <w:r>
-        <w:rPr>
-          <w:rFonts w:ascii="SF Pro Text" w:hAnsi="SF Pro Text" w:cs="Fira Code"/>
-          <w:sz w:val="21"/>
-          <w:szCs w:val="21"/>
-        </w:rPr>
-        <w:t>y</w:t>
+        <w:t xml:space="preserve">  Konkrétní použití tlačítek a jejich klávesové zkratky</w:t>
       </w:r>
     </w:p>
     <w:p>
@@ -386,7 +381,25 @@
           <w:sz w:val="21"/>
           <w:szCs w:val="21"/>
         </w:rPr>
-        <w:t>Kalkulačka candyCalc je jednoduchá kalkulačka s funkcemi na sčítání, odčítání, násobení, dělení, mocninu s přirozeným číslem, obecnou odmocninou, faktoriálem a přirozeným logaritmem. Kalkulačka taktéž podporuje práci se závorkami, avšak jen po 1. stupeň závorkování.</w:t>
+        <w:t xml:space="preserve">Kalkulačka </w:t>
+      </w:r>
+      <w:proofErr w:type="spellStart"/>
+      <w:r>
+        <w:rPr>
+          <w:rFonts w:ascii="SF Pro Text" w:hAnsi="SF Pro Text" w:cs="Fira Code"/>
+          <w:sz w:val="21"/>
+          <w:szCs w:val="21"/>
+        </w:rPr>
+        <w:t>candyCalc</w:t>
+      </w:r>
+      <w:proofErr w:type="spellEnd"/>
+      <w:r>
+        <w:rPr>
+          <w:rFonts w:ascii="SF Pro Text" w:hAnsi="SF Pro Text" w:cs="Fira Code"/>
+          <w:sz w:val="21"/>
+          <w:szCs w:val="21"/>
+        </w:rPr>
+        <w:t xml:space="preserve"> je jednoduchá kalkulačka s funkcemi na sčítání, odčítání, násobení, dělení, mocninu s přirozeným číslem, obecnou odmocninou, faktoriálem a přirozeným logaritmem. Kalkulačka taktéž podporuje práci se závorkami, avšak jen po 1. stupeň závorkování.</w:t>
       </w:r>
     </w:p>
     <w:p>
@@ -934,17 +947,7 @@
                                 <w:sz w:val="26"/>
                                 <w:szCs w:val="26"/>
                               </w:rPr>
-                              <w:t>tlačítk</w:t>
-                            </w:r>
-                            <w:r>
-                              <w:rPr>
-                                <w:rFonts w:ascii="Fira Code" w:hAnsi="Fira Code" w:cs="Fira Code"/>
-                                <w:b/>
-                                <w:bCs/>
-                                <w:sz w:val="26"/>
-                                <w:szCs w:val="26"/>
-                              </w:rPr>
-                              <w:t>a číslic</w:t>
+                              <w:t>tlačítka číslic</w:t>
                             </w:r>
                             <w:r>
                               <w:rPr>
@@ -1010,17 +1013,7 @@
                           <w:sz w:val="26"/>
                           <w:szCs w:val="26"/>
                         </w:rPr>
-                        <w:t>tlačítk</w:t>
-                      </w:r>
-                      <w:r>
-                        <w:rPr>
-                          <w:rFonts w:ascii="Fira Code" w:hAnsi="Fira Code" w:cs="Fira Code"/>
-                          <w:b/>
-                          <w:bCs/>
-                          <w:sz w:val="26"/>
-                          <w:szCs w:val="26"/>
-                        </w:rPr>
-                        <w:t>a číslic</w:t>
+                        <w:t>tlačítka číslic</w:t>
                       </w:r>
                       <w:r>
                         <w:rPr>
@@ -1109,17 +1102,7 @@
                                 <w:sz w:val="26"/>
                                 <w:szCs w:val="26"/>
                               </w:rPr>
-                              <w:t>tlačítk</w:t>
-                            </w:r>
-                            <w:r>
-                              <w:rPr>
-                                <w:rFonts w:ascii="Fira Code" w:hAnsi="Fira Code" w:cs="Fira Code"/>
-                                <w:b/>
-                                <w:bCs/>
-                                <w:sz w:val="26"/>
-                                <w:szCs w:val="26"/>
-                              </w:rPr>
-                              <w:t>o výpočtu</w:t>
+                              <w:t>tlačítko výpočtu</w:t>
                             </w:r>
                             <w:r>
                               <w:rPr>
@@ -1181,17 +1164,7 @@
                           <w:sz w:val="26"/>
                           <w:szCs w:val="26"/>
                         </w:rPr>
-                        <w:t>tlačítk</w:t>
-                      </w:r>
-                      <w:r>
-                        <w:rPr>
-                          <w:rFonts w:ascii="Fira Code" w:hAnsi="Fira Code" w:cs="Fira Code"/>
-                          <w:b/>
-                          <w:bCs/>
-                          <w:sz w:val="26"/>
-                          <w:szCs w:val="26"/>
-                        </w:rPr>
-                        <w:t>o výpočtu</w:t>
+                        <w:t>tlačítko výpočtu</w:t>
                       </w:r>
                       <w:r>
                         <w:rPr>
@@ -1841,17 +1814,7 @@
           <w:sz w:val="21"/>
           <w:szCs w:val="21"/>
         </w:rPr>
-        <w:t>“</w:t>
-      </w:r>
-      <w:r>
-        <w:rPr>
-          <w:rFonts w:ascii="SF Pro Text" w:hAnsi="SF Pro Text" w:cs="Fira Code"/>
-          <w:b/>
-          <w:bCs/>
-          <w:sz w:val="21"/>
-          <w:szCs w:val="21"/>
-        </w:rPr>
-        <w:t>.“</w:t>
+        <w:t>“.“</w:t>
       </w:r>
       <w:r>
         <w:rPr>
@@ -2463,7 +2426,43 @@
           <w:sz w:val="21"/>
           <w:szCs w:val="21"/>
         </w:rPr>
-        <w:t>Na použití DEL můžete na klávesnici využít Backspace nebo Delete.</w:t>
+        <w:t xml:space="preserve">Na použití DEL můžete na klávesnici využít </w:t>
+      </w:r>
+      <w:proofErr w:type="spellStart"/>
+      <w:r>
+        <w:rPr>
+          <w:rFonts w:ascii="SF Pro Text" w:hAnsi="SF Pro Text" w:cs="Fira Code"/>
+          <w:sz w:val="21"/>
+          <w:szCs w:val="21"/>
+        </w:rPr>
+        <w:t>Backspace</w:t>
+      </w:r>
+      <w:proofErr w:type="spellEnd"/>
+      <w:r>
+        <w:rPr>
+          <w:rFonts w:ascii="SF Pro Text" w:hAnsi="SF Pro Text" w:cs="Fira Code"/>
+          <w:sz w:val="21"/>
+          <w:szCs w:val="21"/>
+        </w:rPr>
+        <w:t xml:space="preserve"> nebo </w:t>
+      </w:r>
+      <w:proofErr w:type="spellStart"/>
+      <w:r>
+        <w:rPr>
+          <w:rFonts w:ascii="SF Pro Text" w:hAnsi="SF Pro Text" w:cs="Fira Code"/>
+          <w:sz w:val="21"/>
+          <w:szCs w:val="21"/>
+        </w:rPr>
+        <w:t>Delete</w:t>
+      </w:r>
+      <w:proofErr w:type="spellEnd"/>
+      <w:r>
+        <w:rPr>
+          <w:rFonts w:ascii="SF Pro Text" w:hAnsi="SF Pro Text" w:cs="Fira Code"/>
+          <w:sz w:val="21"/>
+          <w:szCs w:val="21"/>
+        </w:rPr>
+        <w:t>.</w:t>
       </w:r>
       <w:r>
         <w:rPr>
@@ -2479,7 +2478,25 @@
           <w:sz w:val="21"/>
           <w:szCs w:val="21"/>
         </w:rPr>
-        <w:t>Na použití CLR můžete použít klávesu Escape.</w:t>
+        <w:t xml:space="preserve">Na použití CLR můžete použít klávesu </w:t>
+      </w:r>
+      <w:proofErr w:type="spellStart"/>
+      <w:r>
+        <w:rPr>
+          <w:rFonts w:ascii="SF Pro Text" w:hAnsi="SF Pro Text" w:cs="Fira Code"/>
+          <w:sz w:val="21"/>
+          <w:szCs w:val="21"/>
+        </w:rPr>
+        <w:t>Escape</w:t>
+      </w:r>
+      <w:proofErr w:type="spellEnd"/>
+      <w:r>
+        <w:rPr>
+          <w:rFonts w:ascii="SF Pro Text" w:hAnsi="SF Pro Text" w:cs="Fira Code"/>
+          <w:sz w:val="21"/>
+          <w:szCs w:val="21"/>
+        </w:rPr>
+        <w:t>.</w:t>
       </w:r>
       <w:r>
         <w:rPr>
@@ -2503,75 +2520,27 @@
           <w:szCs w:val="21"/>
         </w:rPr>
       </w:pPr>
-      <w:r>
-        <w:rPr>
-          <w:rFonts w:ascii="SF Pro Text" w:hAnsi="SF Pro Text" w:cs="Fira Code"/>
-          <w:b/>
-          <w:bCs/>
-          <w:sz w:val="21"/>
-          <w:szCs w:val="21"/>
-        </w:rPr>
-        <w:t>“</w:t>
-      </w:r>
-      <w:r>
-        <w:rPr>
-          <w:rFonts w:ascii="SF Pro Text" w:hAnsi="SF Pro Text" w:cs="Fira Code"/>
-          <w:b/>
-          <w:bCs/>
-          <w:sz w:val="21"/>
-          <w:szCs w:val="21"/>
-        </w:rPr>
-        <w:t>(</w:t>
-      </w:r>
-      <w:r>
-        <w:rPr>
-          <w:rFonts w:ascii="SF Pro Text" w:hAnsi="SF Pro Text" w:cs="Fira Code"/>
-          <w:b/>
-          <w:bCs/>
-          <w:sz w:val="21"/>
-          <w:szCs w:val="21"/>
-        </w:rPr>
-        <w:t>“</w:t>
-      </w:r>
-      <w:r>
-        <w:rPr>
-          <w:rFonts w:ascii="SF Pro Text" w:hAnsi="SF Pro Text" w:cs="Fira Code"/>
-          <w:b/>
-          <w:bCs/>
-          <w:sz w:val="21"/>
-          <w:szCs w:val="21"/>
-        </w:rPr>
-        <w:t xml:space="preserve"> a </w:t>
-      </w:r>
-      <w:r>
-        <w:rPr>
-          <w:rFonts w:ascii="SF Pro Text" w:hAnsi="SF Pro Text" w:cs="Fira Code"/>
-          <w:b/>
-          <w:bCs/>
-          <w:sz w:val="21"/>
-          <w:szCs w:val="21"/>
-        </w:rPr>
-        <w:t>“</w:t>
-      </w:r>
-      <w:r>
-        <w:rPr>
-          <w:rFonts w:ascii="SF Pro Text" w:hAnsi="SF Pro Text" w:cs="Fira Code"/>
-          <w:b/>
-          <w:bCs/>
-          <w:sz w:val="21"/>
-          <w:szCs w:val="21"/>
-        </w:rPr>
-        <w:t>)</w:t>
-      </w:r>
-      <w:r>
-        <w:rPr>
-          <w:rFonts w:ascii="SF Pro Text" w:hAnsi="SF Pro Text" w:cs="Fira Code"/>
-          <w:b/>
-          <w:bCs/>
-          <w:sz w:val="21"/>
-          <w:szCs w:val="21"/>
-        </w:rPr>
-        <w:t>“</w:t>
+      <w:proofErr w:type="gramStart"/>
+      <w:r>
+        <w:rPr>
+          <w:rFonts w:ascii="SF Pro Text" w:hAnsi="SF Pro Text" w:cs="Fira Code"/>
+          <w:b/>
+          <w:bCs/>
+          <w:sz w:val="21"/>
+          <w:szCs w:val="21"/>
+        </w:rPr>
+        <w:t>“(</w:t>
+      </w:r>
+      <w:proofErr w:type="gramEnd"/>
+      <w:r>
+        <w:rPr>
+          <w:rFonts w:ascii="SF Pro Text" w:hAnsi="SF Pro Text" w:cs="Fira Code"/>
+          <w:b/>
+          <w:bCs/>
+          <w:sz w:val="21"/>
+          <w:szCs w:val="21"/>
+        </w:rPr>
+        <w:t>“ a “)“</w:t>
       </w:r>
       <w:r>
         <w:rPr>
@@ -2615,13 +2584,23 @@
         </w:rPr>
         <w:t xml:space="preserve"> </w:t>
       </w:r>
-      <w:r>
-        <w:rPr>
-          <w:rFonts w:ascii="SF Pro Text" w:hAnsi="SF Pro Text" w:cs="Fira Code"/>
-          <w:sz w:val="21"/>
-          <w:szCs w:val="21"/>
-        </w:rPr>
-        <w:t>“(“ a</w:t>
+      <w:proofErr w:type="gramStart"/>
+      <w:r>
+        <w:rPr>
+          <w:rFonts w:ascii="SF Pro Text" w:hAnsi="SF Pro Text" w:cs="Fira Code"/>
+          <w:sz w:val="21"/>
+          <w:szCs w:val="21"/>
+        </w:rPr>
+        <w:t>“(</w:t>
+      </w:r>
+      <w:proofErr w:type="gramEnd"/>
+      <w:r>
+        <w:rPr>
+          <w:rFonts w:ascii="SF Pro Text" w:hAnsi="SF Pro Text" w:cs="Fira Code"/>
+          <w:sz w:val="21"/>
+          <w:szCs w:val="21"/>
+        </w:rPr>
+        <w:t>“ a</w:t>
       </w:r>
       <w:r>
         <w:rPr>
@@ -2671,6 +2650,7 @@
         </w:rPr>
         <w:t>“</w:t>
       </w:r>
+      <w:proofErr w:type="spellStart"/>
       <w:r>
         <w:rPr>
           <w:rFonts w:ascii="SF Pro Text" w:hAnsi="SF Pro Text" w:cs="Fira Code"/>
@@ -2681,6 +2661,7 @@
         </w:rPr>
         <w:t>x^n</w:t>
       </w:r>
+      <w:proofErr w:type="spellEnd"/>
       <w:r>
         <w:rPr>
           <w:rFonts w:ascii="SF Pro Text" w:hAnsi="SF Pro Text" w:cs="Fira Code"/>
@@ -2785,17 +2766,7 @@
           <w:sz w:val="21"/>
           <w:szCs w:val="21"/>
         </w:rPr>
-        <w:t xml:space="preserve"> </w:t>
-      </w:r>
-      <w:r>
-        <w:rPr>
-          <w:rFonts w:ascii="SF Pro Text" w:hAnsi="SF Pro Text" w:cs="Fira Code"/>
-          <w:b/>
-          <w:bCs/>
-          <w:sz w:val="21"/>
-          <w:szCs w:val="21"/>
-        </w:rPr>
-        <w:t>“</w:t>
+        <w:t xml:space="preserve"> “</w:t>
       </w:r>
       <w:r>
         <w:rPr>
@@ -2881,17 +2852,7 @@
           <w:sz w:val="21"/>
           <w:szCs w:val="21"/>
         </w:rPr>
-        <w:t xml:space="preserve"> </w:t>
-      </w:r>
-      <w:r>
-        <w:rPr>
-          <w:rFonts w:ascii="SF Pro Text" w:hAnsi="SF Pro Text" w:cs="Fira Code"/>
-          <w:b/>
-          <w:bCs/>
-          <w:sz w:val="21"/>
-          <w:szCs w:val="21"/>
-        </w:rPr>
-        <w:t>“</w:t>
+        <w:t xml:space="preserve"> “</w:t>
       </w:r>
       <w:r>
         <w:rPr>
@@ -2959,15 +2920,27 @@
         </w:rPr>
         <w:t>“</w:t>
       </w:r>
-      <w:r>
-        <w:rPr>
-          <w:rFonts w:ascii="SF Pro Text" w:hAnsi="SF Pro Text" w:cs="Fira Code"/>
-          <w:b/>
-          <w:bCs/>
-          <w:sz w:val="21"/>
-          <w:szCs w:val="21"/>
-        </w:rPr>
-        <w:t>ln(x)</w:t>
+      <w:proofErr w:type="spellStart"/>
+      <w:r>
+        <w:rPr>
+          <w:rFonts w:ascii="SF Pro Text" w:hAnsi="SF Pro Text" w:cs="Fira Code"/>
+          <w:b/>
+          <w:bCs/>
+          <w:sz w:val="21"/>
+          <w:szCs w:val="21"/>
+        </w:rPr>
+        <w:t>ln</w:t>
+      </w:r>
+      <w:proofErr w:type="spellEnd"/>
+      <w:r>
+        <w:rPr>
+          <w:rFonts w:ascii="SF Pro Text" w:hAnsi="SF Pro Text" w:cs="Fira Code"/>
+          <w:b/>
+          <w:bCs/>
+          <w:sz w:val="21"/>
+          <w:szCs w:val="21"/>
+        </w:rPr>
+        <w:t>(x)</w:t>
       </w:r>
       <w:r>
         <w:rPr>
@@ -2995,7 +2968,43 @@
           <w:sz w:val="21"/>
           <w:szCs w:val="21"/>
         </w:rPr>
-        <w:t xml:space="preserve"> Zadá na displej funkci ln, do které vpíšete číslo, z kterého chcete logaritmus, číslo musí být nezáporné.</w:t>
+        <w:t xml:space="preserve"> Zadá na displej funkci </w:t>
+      </w:r>
+      <w:proofErr w:type="spellStart"/>
+      <w:r>
+        <w:rPr>
+          <w:rFonts w:ascii="SF Pro Text" w:hAnsi="SF Pro Text" w:cs="Fira Code"/>
+          <w:sz w:val="21"/>
+          <w:szCs w:val="21"/>
+        </w:rPr>
+        <w:t>ln</w:t>
+      </w:r>
+      <w:proofErr w:type="spellEnd"/>
+      <w:r>
+        <w:rPr>
+          <w:rFonts w:ascii="SF Pro Text" w:hAnsi="SF Pro Text" w:cs="Fira Code"/>
+          <w:sz w:val="21"/>
+          <w:szCs w:val="21"/>
+        </w:rPr>
+        <w:t xml:space="preserve">, do které </w:t>
+      </w:r>
+      <w:proofErr w:type="spellStart"/>
+      <w:r>
+        <w:rPr>
+          <w:rFonts w:ascii="SF Pro Text" w:hAnsi="SF Pro Text" w:cs="Fira Code"/>
+          <w:sz w:val="21"/>
+          <w:szCs w:val="21"/>
+        </w:rPr>
+        <w:t>vpíšete</w:t>
+      </w:r>
+      <w:proofErr w:type="spellEnd"/>
+      <w:r>
+        <w:rPr>
+          <w:rFonts w:ascii="SF Pro Text" w:hAnsi="SF Pro Text" w:cs="Fira Code"/>
+          <w:sz w:val="21"/>
+          <w:szCs w:val="21"/>
+        </w:rPr>
+        <w:t xml:space="preserve"> číslo, z kterého chcete logaritmus, číslo musí být nezáporné.</w:t>
       </w:r>
       <w:r>
         <w:rPr>
@@ -3022,10 +3031,1211 @@
           <w:szCs w:val="21"/>
         </w:rPr>
       </w:pPr>
+      <w:r>
+        <w:rPr>
+          <w:rFonts w:ascii="Fira Code" w:hAnsi="Fira Code" w:cs="Fira Code"/>
+          <w:sz w:val="21"/>
+          <w:szCs w:val="21"/>
+        </w:rPr>
+        <w:br w:type="page"/>
+      </w:r>
+    </w:p>
+    <w:p>
+      <w:pPr>
+        <w:pStyle w:val="Heading1"/>
+        <w:rPr>
+          <w:rFonts w:ascii="Fira Code" w:hAnsi="Fira Code" w:cs="Fira Code"/>
+          <w:b/>
+          <w:bCs/>
+          <w:color w:val="000000" w:themeColor="text1"/>
+          <w:sz w:val="40"/>
+          <w:szCs w:val="40"/>
+        </w:rPr>
+      </w:pPr>
+      <w:r>
+        <w:rPr>
+          <w:rFonts w:ascii="Fira Code" w:hAnsi="Fira Code" w:cs="Fira Code"/>
+          <w:b/>
+          <w:bCs/>
+          <w:color w:val="000000" w:themeColor="text1"/>
+          <w:sz w:val="40"/>
+          <w:szCs w:val="40"/>
+        </w:rPr>
+        <w:lastRenderedPageBreak/>
+        <w:t>3</w:t>
+      </w:r>
+      <w:r>
+        <w:rPr>
+          <w:rFonts w:ascii="Fira Code" w:hAnsi="Fira Code" w:cs="Fira Code"/>
+          <w:b/>
+          <w:bCs/>
+          <w:color w:val="000000" w:themeColor="text1"/>
+          <w:sz w:val="40"/>
+          <w:szCs w:val="40"/>
+        </w:rPr>
+        <w:t>.</w:t>
+      </w:r>
+      <w:r>
+        <w:rPr>
+          <w:rFonts w:ascii="Fira Code" w:hAnsi="Fira Code" w:cs="Fira Code"/>
+          <w:b/>
+          <w:bCs/>
+          <w:color w:val="000000" w:themeColor="text1"/>
+          <w:sz w:val="40"/>
+          <w:szCs w:val="40"/>
+        </w:rPr>
+        <w:t xml:space="preserve"> Instalace a odinstalace</w:t>
+      </w:r>
+    </w:p>
+    <w:p>
+      <w:pPr>
+        <w:pStyle w:val="Subtitle"/>
+        <w:rPr>
+          <w:rFonts w:ascii="Fira Code" w:hAnsi="Fira Code" w:cs="Fira Code"/>
+          <w:b/>
+          <w:bCs/>
+          <w:color w:val="000000" w:themeColor="text1"/>
+          <w:sz w:val="32"/>
+          <w:szCs w:val="32"/>
+        </w:rPr>
+      </w:pPr>
+    </w:p>
+    <w:p>
+      <w:pPr>
+        <w:pStyle w:val="Subtitle"/>
+        <w:rPr>
+          <w:rFonts w:ascii="Fira Code" w:hAnsi="Fira Code" w:cs="Fira Code"/>
+          <w:b/>
+          <w:bCs/>
+          <w:color w:val="000000" w:themeColor="text1"/>
+          <w:sz w:val="32"/>
+          <w:szCs w:val="32"/>
+        </w:rPr>
+      </w:pPr>
+      <w:r>
+        <w:rPr>
+          <w:rFonts w:ascii="Fira Code" w:hAnsi="Fira Code" w:cs="Fira Code"/>
+          <w:b/>
+          <w:bCs/>
+          <w:color w:val="000000" w:themeColor="text1"/>
+          <w:sz w:val="32"/>
+          <w:szCs w:val="32"/>
+        </w:rPr>
+        <w:t>3</w:t>
+      </w:r>
+      <w:r>
+        <w:rPr>
+          <w:rFonts w:ascii="Fira Code" w:hAnsi="Fira Code" w:cs="Fira Code"/>
+          <w:b/>
+          <w:bCs/>
+          <w:color w:val="000000" w:themeColor="text1"/>
+          <w:sz w:val="32"/>
+          <w:szCs w:val="32"/>
+        </w:rPr>
+        <w:t>.1</w:t>
+      </w:r>
+      <w:r>
+        <w:rPr>
+          <w:rFonts w:ascii="Fira Code" w:hAnsi="Fira Code" w:cs="Fira Code"/>
+          <w:b/>
+          <w:bCs/>
+          <w:color w:val="000000" w:themeColor="text1"/>
+          <w:sz w:val="32"/>
+          <w:szCs w:val="32"/>
+        </w:rPr>
+        <w:t>.</w:t>
+      </w:r>
+      <w:r>
+        <w:rPr>
+          <w:rFonts w:ascii="Fira Code" w:hAnsi="Fira Code" w:cs="Fira Code"/>
+          <w:b/>
+          <w:bCs/>
+          <w:color w:val="000000" w:themeColor="text1"/>
+          <w:sz w:val="32"/>
+          <w:szCs w:val="32"/>
+        </w:rPr>
+        <w:t xml:space="preserve"> </w:t>
+      </w:r>
+      <w:r>
+        <w:rPr>
+          <w:rFonts w:ascii="Fira Code" w:hAnsi="Fira Code" w:cs="Fira Code"/>
+          <w:b/>
+          <w:bCs/>
+          <w:color w:val="000000" w:themeColor="text1"/>
+          <w:sz w:val="32"/>
+          <w:szCs w:val="32"/>
+        </w:rPr>
+        <w:t>Instalace na Windows</w:t>
+      </w:r>
+    </w:p>
+    <w:p>
+      <w:pPr>
+        <w:ind w:firstLine="360"/>
+        <w:rPr>
+          <w:rFonts w:ascii="Fira Code" w:hAnsi="Fira Code" w:cs="Fira Code"/>
+          <w:sz w:val="21"/>
+          <w:szCs w:val="21"/>
+        </w:rPr>
+      </w:pPr>
+      <w:r>
+        <w:rPr>
+          <w:rFonts w:ascii="Fira Code" w:hAnsi="Fira Code" w:cs="Fira Code"/>
+          <w:noProof/>
+          <w:sz w:val="21"/>
+          <w:szCs w:val="21"/>
+        </w:rPr>
+        <w:drawing>
+          <wp:inline distT="0" distB="0" distL="0" distR="0" wp14:anchorId="3546AC96" wp14:editId="5DEB654C">
+            <wp:extent cx="3315600" cy="2584800"/>
+            <wp:effectExtent l="0" t="0" r="0" b="6350"/>
+            <wp:docPr id="8" name="Picture 8" descr="Graphical user interface, application&#10;&#10;Description automatically generated"/>
+            <wp:cNvGraphicFramePr>
+              <a:graphicFrameLocks xmlns:a="http://schemas.openxmlformats.org/drawingml/2006/main" noChangeAspect="1"/>
+            </wp:cNvGraphicFramePr>
+            <a:graphic xmlns:a="http://schemas.openxmlformats.org/drawingml/2006/main">
+              <a:graphicData uri="http://schemas.openxmlformats.org/drawingml/2006/picture">
+                <pic:pic xmlns:pic="http://schemas.openxmlformats.org/drawingml/2006/picture">
+                  <pic:nvPicPr>
+                    <pic:cNvPr id="8" name="Picture 8" descr="Graphical user interface, application&#10;&#10;Description automatically generated"/>
+                    <pic:cNvPicPr/>
+                  </pic:nvPicPr>
+                  <pic:blipFill>
+                    <a:blip r:embed="rId10">
+                      <a:extLst>
+                        <a:ext uri="{28A0092B-C50C-407E-A947-70E740481C1C}">
+                          <a14:useLocalDpi xmlns:a14="http://schemas.microsoft.com/office/drawing/2010/main" val="0"/>
+                        </a:ext>
+                      </a:extLst>
+                    </a:blip>
+                    <a:stretch>
+                      <a:fillRect/>
+                    </a:stretch>
+                  </pic:blipFill>
+                  <pic:spPr>
+                    <a:xfrm>
+                      <a:off x="0" y="0"/>
+                      <a:ext cx="3315600" cy="2584800"/>
+                    </a:xfrm>
+                    <a:prstGeom prst="rect">
+                      <a:avLst/>
+                    </a:prstGeom>
+                  </pic:spPr>
+                </pic:pic>
+              </a:graphicData>
+            </a:graphic>
+          </wp:inline>
+        </w:drawing>
+      </w:r>
+    </w:p>
+    <w:p>
+      <w:pPr>
+        <w:pStyle w:val="ListParagraph"/>
+        <w:numPr>
+          <w:ilvl w:val="0"/>
+          <w:numId w:val="7"/>
+        </w:numPr>
+        <w:rPr>
+          <w:rFonts w:ascii="Fira Code" w:hAnsi="Fira Code" w:cs="Fira Code"/>
+          <w:sz w:val="21"/>
+          <w:szCs w:val="21"/>
+        </w:rPr>
+      </w:pPr>
+      <w:r>
+        <w:rPr>
+          <w:rFonts w:ascii="SF Pro Text" w:hAnsi="SF Pro Text" w:cs="Fira Code"/>
+          <w:sz w:val="21"/>
+          <w:szCs w:val="21"/>
+        </w:rPr>
+        <w:t xml:space="preserve">Otevřete instalační soubor candycalc_v_x-x-x.exe a klikněte na </w:t>
+      </w:r>
+      <w:r>
+        <w:rPr>
+          <w:rFonts w:ascii="SF Pro Text" w:hAnsi="SF Pro Text" w:cs="Fira Code"/>
+          <w:sz w:val="21"/>
+          <w:szCs w:val="21"/>
+        </w:rPr>
+        <w:t>tlačítko</w:t>
+      </w:r>
+      <w:r>
+        <w:rPr>
+          <w:rFonts w:ascii="SF Pro Text" w:hAnsi="SF Pro Text" w:cs="Fira Code"/>
+          <w:sz w:val="21"/>
+          <w:szCs w:val="21"/>
+        </w:rPr>
+        <w:t xml:space="preserve"> další.</w:t>
+      </w:r>
+    </w:p>
+    <w:p>
+      <w:pPr>
+        <w:ind w:left="360"/>
+        <w:rPr>
+          <w:rFonts w:ascii="SF Pro Text" w:hAnsi="SF Pro Text" w:cs="Fira Code"/>
+          <w:sz w:val="21"/>
+          <w:szCs w:val="21"/>
+        </w:rPr>
+      </w:pPr>
+      <w:r>
+        <w:rPr>
+          <w:noProof/>
+        </w:rPr>
+        <w:drawing>
+          <wp:inline distT="0" distB="0" distL="0" distR="0" wp14:anchorId="73AA1E08" wp14:editId="7A6243C6">
+            <wp:extent cx="3553200" cy="2772000"/>
+            <wp:effectExtent l="0" t="0" r="3175" b="0"/>
+            <wp:docPr id="9" name="Picture 9" descr="Graphical user interface, text, application, email&#10;&#10;Description automatically generated"/>
+            <wp:cNvGraphicFramePr>
+              <a:graphicFrameLocks xmlns:a="http://schemas.openxmlformats.org/drawingml/2006/main" noChangeAspect="1"/>
+            </wp:cNvGraphicFramePr>
+            <a:graphic xmlns:a="http://schemas.openxmlformats.org/drawingml/2006/main">
+              <a:graphicData uri="http://schemas.openxmlformats.org/drawingml/2006/picture">
+                <pic:pic xmlns:pic="http://schemas.openxmlformats.org/drawingml/2006/picture">
+                  <pic:nvPicPr>
+                    <pic:cNvPr id="9" name="Picture 9" descr="Graphical user interface, text, application, email&#10;&#10;Description automatically generated"/>
+                    <pic:cNvPicPr/>
+                  </pic:nvPicPr>
+                  <pic:blipFill>
+                    <a:blip r:embed="rId11">
+                      <a:extLst>
+                        <a:ext uri="{28A0092B-C50C-407E-A947-70E740481C1C}">
+                          <a14:useLocalDpi xmlns:a14="http://schemas.microsoft.com/office/drawing/2010/main" val="0"/>
+                        </a:ext>
+                      </a:extLst>
+                    </a:blip>
+                    <a:stretch>
+                      <a:fillRect/>
+                    </a:stretch>
+                  </pic:blipFill>
+                  <pic:spPr>
+                    <a:xfrm>
+                      <a:off x="0" y="0"/>
+                      <a:ext cx="3553200" cy="2772000"/>
+                    </a:xfrm>
+                    <a:prstGeom prst="rect">
+                      <a:avLst/>
+                    </a:prstGeom>
+                  </pic:spPr>
+                </pic:pic>
+              </a:graphicData>
+            </a:graphic>
+          </wp:inline>
+        </w:drawing>
+      </w:r>
+    </w:p>
+    <w:p>
+      <w:pPr>
+        <w:pStyle w:val="ListParagraph"/>
+        <w:numPr>
+          <w:ilvl w:val="0"/>
+          <w:numId w:val="7"/>
+        </w:numPr>
+        <w:rPr>
+          <w:rFonts w:ascii="SF Pro Text" w:eastAsiaTheme="minorEastAsia" w:hAnsi="SF Pro Text" w:cs="Fira Code"/>
+          <w:sz w:val="21"/>
+          <w:szCs w:val="21"/>
+        </w:rPr>
+      </w:pPr>
+      <w:r>
+        <w:rPr>
+          <w:rFonts w:ascii="SF Pro Text" w:hAnsi="SF Pro Text" w:cs="Fira Code"/>
+          <w:sz w:val="21"/>
+          <w:szCs w:val="21"/>
+        </w:rPr>
+        <w:t>Vyberte umístění, kam se aplikace nainstaluje.</w:t>
+      </w:r>
+    </w:p>
+    <w:p>
+      <w:pPr>
+        <w:rPr>
+          <w:rFonts w:ascii="SF Pro Text" w:hAnsi="SF Pro Text" w:cs="Fira Code"/>
+          <w:sz w:val="21"/>
+          <w:szCs w:val="21"/>
+        </w:rPr>
+      </w:pPr>
+    </w:p>
+    <w:p>
+      <w:pPr>
+        <w:ind w:left="360"/>
+        <w:rPr>
+          <w:rFonts w:ascii="SF Pro Text" w:hAnsi="SF Pro Text" w:cs="Fira Code"/>
+          <w:sz w:val="21"/>
+          <w:szCs w:val="21"/>
+        </w:rPr>
+      </w:pPr>
+    </w:p>
+    <w:p>
+      <w:pPr>
+        <w:ind w:left="360"/>
+        <w:rPr>
+          <w:rFonts w:ascii="SF Pro Text" w:hAnsi="SF Pro Text" w:cs="Fira Code"/>
+          <w:sz w:val="21"/>
+          <w:szCs w:val="21"/>
+        </w:rPr>
+      </w:pPr>
+    </w:p>
+    <w:p>
+      <w:pPr>
+        <w:ind w:left="360"/>
+        <w:rPr>
+          <w:rFonts w:ascii="SF Pro Text" w:hAnsi="SF Pro Text" w:cs="Fira Code"/>
+          <w:sz w:val="21"/>
+          <w:szCs w:val="21"/>
+        </w:rPr>
+      </w:pPr>
+      <w:r>
+        <w:rPr>
+          <w:noProof/>
+        </w:rPr>
+        <w:drawing>
+          <wp:inline distT="0" distB="0" distL="0" distR="0" wp14:anchorId="52812341" wp14:editId="5A0E6528">
+            <wp:extent cx="3553200" cy="2772000"/>
+            <wp:effectExtent l="0" t="0" r="3175" b="0"/>
+            <wp:docPr id="15" name="Picture 15" descr="Graphical user interface, text, application, email&#10;&#10;Description automatically generated"/>
+            <wp:cNvGraphicFramePr>
+              <a:graphicFrameLocks xmlns:a="http://schemas.openxmlformats.org/drawingml/2006/main" noChangeAspect="1"/>
+            </wp:cNvGraphicFramePr>
+            <a:graphic xmlns:a="http://schemas.openxmlformats.org/drawingml/2006/main">
+              <a:graphicData uri="http://schemas.openxmlformats.org/drawingml/2006/picture">
+                <pic:pic xmlns:pic="http://schemas.openxmlformats.org/drawingml/2006/picture">
+                  <pic:nvPicPr>
+                    <pic:cNvPr id="15" name="Picture 15" descr="Graphical user interface, text, application, email&#10;&#10;Description automatically generated"/>
+                    <pic:cNvPicPr/>
+                  </pic:nvPicPr>
+                  <pic:blipFill>
+                    <a:blip r:embed="rId12">
+                      <a:extLst>
+                        <a:ext uri="{28A0092B-C50C-407E-A947-70E740481C1C}">
+                          <a14:useLocalDpi xmlns:a14="http://schemas.microsoft.com/office/drawing/2010/main" val="0"/>
+                        </a:ext>
+                      </a:extLst>
+                    </a:blip>
+                    <a:stretch>
+                      <a:fillRect/>
+                    </a:stretch>
+                  </pic:blipFill>
+                  <pic:spPr>
+                    <a:xfrm>
+                      <a:off x="0" y="0"/>
+                      <a:ext cx="3553200" cy="2772000"/>
+                    </a:xfrm>
+                    <a:prstGeom prst="rect">
+                      <a:avLst/>
+                    </a:prstGeom>
+                  </pic:spPr>
+                </pic:pic>
+              </a:graphicData>
+            </a:graphic>
+          </wp:inline>
+        </w:drawing>
+      </w:r>
+    </w:p>
+    <w:p>
+      <w:pPr>
+        <w:pStyle w:val="ListParagraph"/>
+        <w:numPr>
+          <w:ilvl w:val="0"/>
+          <w:numId w:val="7"/>
+        </w:numPr>
+        <w:rPr>
+          <w:rFonts w:ascii="Fira Code" w:hAnsi="Fira Code" w:cs="Fira Code"/>
+          <w:sz w:val="21"/>
+          <w:szCs w:val="21"/>
+        </w:rPr>
+      </w:pPr>
+      <w:r>
+        <w:rPr>
+          <w:rFonts w:ascii="SF Pro Text" w:hAnsi="SF Pro Text" w:cs="Fira Code"/>
+          <w:sz w:val="21"/>
+          <w:szCs w:val="21"/>
+        </w:rPr>
+        <w:t>Chcete-li přidat zástupce na plochu nebo v menu Start, zaškrtněte volbu.</w:t>
+      </w:r>
+    </w:p>
+    <w:p>
+      <w:pPr>
+        <w:pStyle w:val="ListParagraph"/>
+        <w:ind w:left="360"/>
+        <w:rPr>
+          <w:rFonts w:ascii="Fira Code" w:hAnsi="Fira Code" w:cs="Fira Code"/>
+          <w:sz w:val="21"/>
+          <w:szCs w:val="21"/>
+        </w:rPr>
+      </w:pPr>
+      <w:r>
+        <w:rPr>
+          <w:noProof/>
+        </w:rPr>
+        <w:drawing>
+          <wp:inline distT="0" distB="0" distL="0" distR="0" wp14:anchorId="24DF7912" wp14:editId="754B920F">
+            <wp:extent cx="3553200" cy="2772000"/>
+            <wp:effectExtent l="0" t="0" r="3175" b="0"/>
+            <wp:docPr id="16" name="Picture 16" descr="Graphical user interface, text, application, email&#10;&#10;Description automatically generated"/>
+            <wp:cNvGraphicFramePr>
+              <a:graphicFrameLocks xmlns:a="http://schemas.openxmlformats.org/drawingml/2006/main" noChangeAspect="1"/>
+            </wp:cNvGraphicFramePr>
+            <a:graphic xmlns:a="http://schemas.openxmlformats.org/drawingml/2006/main">
+              <a:graphicData uri="http://schemas.openxmlformats.org/drawingml/2006/picture">
+                <pic:pic xmlns:pic="http://schemas.openxmlformats.org/drawingml/2006/picture">
+                  <pic:nvPicPr>
+                    <pic:cNvPr id="16" name="Picture 16" descr="Graphical user interface, text, application, email&#10;&#10;Description automatically generated"/>
+                    <pic:cNvPicPr/>
+                  </pic:nvPicPr>
+                  <pic:blipFill>
+                    <a:blip r:embed="rId13">
+                      <a:extLst>
+                        <a:ext uri="{28A0092B-C50C-407E-A947-70E740481C1C}">
+                          <a14:useLocalDpi xmlns:a14="http://schemas.microsoft.com/office/drawing/2010/main" val="0"/>
+                        </a:ext>
+                      </a:extLst>
+                    </a:blip>
+                    <a:stretch>
+                      <a:fillRect/>
+                    </a:stretch>
+                  </pic:blipFill>
+                  <pic:spPr>
+                    <a:xfrm>
+                      <a:off x="0" y="0"/>
+                      <a:ext cx="3553200" cy="2772000"/>
+                    </a:xfrm>
+                    <a:prstGeom prst="rect">
+                      <a:avLst/>
+                    </a:prstGeom>
+                  </pic:spPr>
+                </pic:pic>
+              </a:graphicData>
+            </a:graphic>
+          </wp:inline>
+        </w:drawing>
+      </w:r>
+    </w:p>
+    <w:p>
+      <w:pPr>
+        <w:pStyle w:val="ListParagraph"/>
+        <w:numPr>
+          <w:ilvl w:val="0"/>
+          <w:numId w:val="7"/>
+        </w:numPr>
+        <w:rPr>
+          <w:rFonts w:ascii="SF Pro Text" w:eastAsiaTheme="minorEastAsia" w:hAnsi="SF Pro Text" w:cs="Fira Code"/>
+          <w:sz w:val="21"/>
+          <w:szCs w:val="21"/>
+        </w:rPr>
+      </w:pPr>
+      <w:proofErr w:type="gramStart"/>
+      <w:r>
+        <w:rPr>
+          <w:rFonts w:ascii="SF Pro Text" w:hAnsi="SF Pro Text" w:cs="Fira Code"/>
+          <w:sz w:val="21"/>
+          <w:szCs w:val="21"/>
+        </w:rPr>
+        <w:t>Vyčkejte</w:t>
+      </w:r>
+      <w:proofErr w:type="gramEnd"/>
+      <w:r>
+        <w:rPr>
+          <w:rFonts w:ascii="SF Pro Text" w:hAnsi="SF Pro Text" w:cs="Fira Code"/>
+          <w:sz w:val="21"/>
+          <w:szCs w:val="21"/>
+        </w:rPr>
+        <w:t xml:space="preserve"> než se program nainstaluje</w:t>
+      </w:r>
+      <w:r>
+        <w:rPr>
+          <w:rFonts w:ascii="SF Pro Text" w:hAnsi="SF Pro Text" w:cs="Fira Code"/>
+          <w:sz w:val="21"/>
+          <w:szCs w:val="21"/>
+        </w:rPr>
+        <w:t>.</w:t>
+      </w:r>
+    </w:p>
+    <w:p>
+      <w:pPr>
+        <w:pStyle w:val="ListParagraph"/>
+        <w:ind w:left="360"/>
+        <w:rPr>
+          <w:rFonts w:ascii="Fira Code" w:hAnsi="Fira Code" w:cs="Fira Code"/>
+          <w:sz w:val="21"/>
+          <w:szCs w:val="21"/>
+        </w:rPr>
+      </w:pPr>
+      <w:r>
+        <w:rPr>
+          <w:noProof/>
+        </w:rPr>
+        <w:lastRenderedPageBreak/>
+        <w:drawing>
+          <wp:inline distT="0" distB="0" distL="0" distR="0" wp14:anchorId="06352602" wp14:editId="6F2F442E">
+            <wp:extent cx="3553200" cy="2772000"/>
+            <wp:effectExtent l="0" t="0" r="3175" b="0"/>
+            <wp:docPr id="17" name="Picture 17" descr="Graphical user interface, application&#10;&#10;Description automatically generated"/>
+            <wp:cNvGraphicFramePr>
+              <a:graphicFrameLocks xmlns:a="http://schemas.openxmlformats.org/drawingml/2006/main" noChangeAspect="1"/>
+            </wp:cNvGraphicFramePr>
+            <a:graphic xmlns:a="http://schemas.openxmlformats.org/drawingml/2006/main">
+              <a:graphicData uri="http://schemas.openxmlformats.org/drawingml/2006/picture">
+                <pic:pic xmlns:pic="http://schemas.openxmlformats.org/drawingml/2006/picture">
+                  <pic:nvPicPr>
+                    <pic:cNvPr id="17" name="Picture 17" descr="Graphical user interface, application&#10;&#10;Description automatically generated"/>
+                    <pic:cNvPicPr/>
+                  </pic:nvPicPr>
+                  <pic:blipFill>
+                    <a:blip r:embed="rId14">
+                      <a:extLst>
+                        <a:ext uri="{28A0092B-C50C-407E-A947-70E740481C1C}">
+                          <a14:useLocalDpi xmlns:a14="http://schemas.microsoft.com/office/drawing/2010/main" val="0"/>
+                        </a:ext>
+                      </a:extLst>
+                    </a:blip>
+                    <a:stretch>
+                      <a:fillRect/>
+                    </a:stretch>
+                  </pic:blipFill>
+                  <pic:spPr>
+                    <a:xfrm>
+                      <a:off x="0" y="0"/>
+                      <a:ext cx="3553200" cy="2772000"/>
+                    </a:xfrm>
+                    <a:prstGeom prst="rect">
+                      <a:avLst/>
+                    </a:prstGeom>
+                  </pic:spPr>
+                </pic:pic>
+              </a:graphicData>
+            </a:graphic>
+          </wp:inline>
+        </w:drawing>
+      </w:r>
+    </w:p>
+    <w:p>
+      <w:pPr>
+        <w:pStyle w:val="ListParagraph"/>
+        <w:numPr>
+          <w:ilvl w:val="0"/>
+          <w:numId w:val="7"/>
+        </w:numPr>
+        <w:rPr>
+          <w:rFonts w:ascii="SF Pro Text" w:hAnsi="SF Pro Text" w:cs="Fira Code"/>
+          <w:sz w:val="21"/>
+          <w:szCs w:val="21"/>
+        </w:rPr>
+      </w:pPr>
+      <w:r>
+        <w:rPr>
+          <w:rFonts w:ascii="SF Pro Text" w:hAnsi="SF Pro Text" w:cs="Fira Code"/>
+          <w:sz w:val="21"/>
+          <w:szCs w:val="21"/>
+        </w:rPr>
+        <w:t xml:space="preserve">Instalace proběhla v pořádku. Kliknutím na </w:t>
+      </w:r>
+      <w:proofErr w:type="spellStart"/>
+      <w:r>
+        <w:rPr>
+          <w:rFonts w:ascii="SF Pro Text" w:hAnsi="SF Pro Text" w:cs="Fira Code"/>
+          <w:sz w:val="21"/>
+          <w:szCs w:val="21"/>
+        </w:rPr>
+        <w:t>Finish</w:t>
+      </w:r>
+      <w:proofErr w:type="spellEnd"/>
+      <w:r>
+        <w:rPr>
+          <w:rFonts w:ascii="SF Pro Text" w:hAnsi="SF Pro Text" w:cs="Fira Code"/>
+          <w:sz w:val="21"/>
+          <w:szCs w:val="21"/>
+        </w:rPr>
+        <w:t xml:space="preserve"> ukončíte instalaci.</w:t>
+      </w:r>
+    </w:p>
+    <w:p>
+      <w:pPr>
+        <w:rPr>
+          <w:rFonts w:ascii="SF Pro Text" w:hAnsi="SF Pro Text" w:cs="Fira Code"/>
+          <w:sz w:val="21"/>
+          <w:szCs w:val="21"/>
+        </w:rPr>
+      </w:pPr>
+      <w:r>
+        <w:rPr>
+          <w:rFonts w:ascii="SF Pro Text" w:hAnsi="SF Pro Text" w:cs="Fira Code"/>
+          <w:sz w:val="21"/>
+          <w:szCs w:val="21"/>
+        </w:rPr>
+        <w:br w:type="page"/>
+      </w:r>
+    </w:p>
+    <w:p>
+      <w:pPr>
+        <w:pStyle w:val="Subtitle"/>
+        <w:numPr>
+          <w:ilvl w:val="0"/>
+          <w:numId w:val="0"/>
+        </w:numPr>
+        <w:rPr>
+          <w:rFonts w:ascii="Fira Code" w:hAnsi="Fira Code" w:cs="Fira Code"/>
+          <w:b/>
+          <w:bCs/>
+          <w:color w:val="000000" w:themeColor="text1"/>
+          <w:sz w:val="32"/>
+          <w:szCs w:val="32"/>
+        </w:rPr>
+      </w:pPr>
+      <w:r>
+        <w:rPr>
+          <w:rFonts w:ascii="Fira Code" w:hAnsi="Fira Code" w:cs="Fira Code"/>
+          <w:b/>
+          <w:bCs/>
+          <w:color w:val="000000" w:themeColor="text1"/>
+          <w:sz w:val="32"/>
+          <w:szCs w:val="32"/>
+        </w:rPr>
+        <w:lastRenderedPageBreak/>
+        <w:t>3</w:t>
+      </w:r>
+      <w:r>
+        <w:rPr>
+          <w:rFonts w:ascii="Fira Code" w:hAnsi="Fira Code" w:cs="Fira Code"/>
+          <w:b/>
+          <w:bCs/>
+          <w:color w:val="000000" w:themeColor="text1"/>
+          <w:sz w:val="32"/>
+          <w:szCs w:val="32"/>
+        </w:rPr>
+        <w:t>.</w:t>
+      </w:r>
+      <w:r>
+        <w:rPr>
+          <w:rFonts w:ascii="Fira Code" w:hAnsi="Fira Code" w:cs="Fira Code"/>
+          <w:b/>
+          <w:bCs/>
+          <w:color w:val="000000" w:themeColor="text1"/>
+          <w:sz w:val="32"/>
+          <w:szCs w:val="32"/>
+        </w:rPr>
+        <w:t>2</w:t>
+      </w:r>
+      <w:r>
+        <w:rPr>
+          <w:rFonts w:ascii="Fira Code" w:hAnsi="Fira Code" w:cs="Fira Code"/>
+          <w:b/>
+          <w:bCs/>
+          <w:color w:val="000000" w:themeColor="text1"/>
+          <w:sz w:val="32"/>
+          <w:szCs w:val="32"/>
+        </w:rPr>
+        <w:t>.</w:t>
+      </w:r>
+      <w:r>
+        <w:rPr>
+          <w:rFonts w:ascii="Fira Code" w:hAnsi="Fira Code" w:cs="Fira Code"/>
+          <w:b/>
+          <w:bCs/>
+          <w:color w:val="000000" w:themeColor="text1"/>
+          <w:sz w:val="32"/>
+          <w:szCs w:val="32"/>
+        </w:rPr>
+        <w:t xml:space="preserve"> </w:t>
+      </w:r>
+      <w:r>
+        <w:rPr>
+          <w:rFonts w:ascii="Fira Code" w:hAnsi="Fira Code" w:cs="Fira Code"/>
+          <w:b/>
+          <w:bCs/>
+          <w:color w:val="000000" w:themeColor="text1"/>
+          <w:sz w:val="32"/>
+          <w:szCs w:val="32"/>
+        </w:rPr>
+        <w:t>Odi</w:t>
+      </w:r>
+      <w:r>
+        <w:rPr>
+          <w:rFonts w:ascii="Fira Code" w:hAnsi="Fira Code" w:cs="Fira Code"/>
+          <w:b/>
+          <w:bCs/>
+          <w:color w:val="000000" w:themeColor="text1"/>
+          <w:sz w:val="32"/>
+          <w:szCs w:val="32"/>
+        </w:rPr>
+        <w:t>nstalace na Windows</w:t>
+      </w:r>
+    </w:p>
+    <w:p>
+      <w:pPr>
+        <w:ind w:firstLine="360"/>
+        <w:rPr>
+          <w:rFonts w:ascii="Fira Code" w:hAnsi="Fira Code" w:cs="Fira Code"/>
+          <w:sz w:val="21"/>
+          <w:szCs w:val="21"/>
+        </w:rPr>
+      </w:pPr>
+      <w:r>
+        <w:rPr>
+          <w:noProof/>
+        </w:rPr>
+        <w:drawing>
+          <wp:inline distT="0" distB="0" distL="0" distR="0" wp14:anchorId="04D34E9A" wp14:editId="6820B361">
+            <wp:extent cx="3056400" cy="2862000"/>
+            <wp:effectExtent l="0" t="0" r="4445" b="0"/>
+            <wp:docPr id="18" name="Picture 18" descr="A screenshot of a computer&#10;&#10;Description automatically generated with medium confidence"/>
+            <wp:cNvGraphicFramePr>
+              <a:graphicFrameLocks xmlns:a="http://schemas.openxmlformats.org/drawingml/2006/main" noChangeAspect="1"/>
+            </wp:cNvGraphicFramePr>
+            <a:graphic xmlns:a="http://schemas.openxmlformats.org/drawingml/2006/main">
+              <a:graphicData uri="http://schemas.openxmlformats.org/drawingml/2006/picture">
+                <pic:pic xmlns:pic="http://schemas.openxmlformats.org/drawingml/2006/picture">
+                  <pic:nvPicPr>
+                    <pic:cNvPr id="18" name="Picture 18" descr="A screenshot of a computer&#10;&#10;Description automatically generated with medium confidence"/>
+                    <pic:cNvPicPr/>
+                  </pic:nvPicPr>
+                  <pic:blipFill>
+                    <a:blip r:embed="rId15" cstate="print">
+                      <a:extLst>
+                        <a:ext uri="{28A0092B-C50C-407E-A947-70E740481C1C}">
+                          <a14:useLocalDpi xmlns:a14="http://schemas.microsoft.com/office/drawing/2010/main" val="0"/>
+                        </a:ext>
+                      </a:extLst>
+                    </a:blip>
+                    <a:stretch>
+                      <a:fillRect/>
+                    </a:stretch>
+                  </pic:blipFill>
+                  <pic:spPr>
+                    <a:xfrm>
+                      <a:off x="0" y="0"/>
+                      <a:ext cx="3056400" cy="2862000"/>
+                    </a:xfrm>
+                    <a:prstGeom prst="rect">
+                      <a:avLst/>
+                    </a:prstGeom>
+                  </pic:spPr>
+                </pic:pic>
+              </a:graphicData>
+            </a:graphic>
+          </wp:inline>
+        </w:drawing>
+      </w:r>
+    </w:p>
+    <w:p>
+      <w:pPr>
+        <w:pStyle w:val="ListParagraph"/>
+        <w:numPr>
+          <w:ilvl w:val="0"/>
+          <w:numId w:val="8"/>
+        </w:numPr>
+        <w:rPr>
+          <w:rFonts w:ascii="SF Pro Text" w:hAnsi="SF Pro Text" w:cs="Fira Code"/>
+          <w:sz w:val="21"/>
+          <w:szCs w:val="21"/>
+        </w:rPr>
+      </w:pPr>
+      <w:r>
+        <w:rPr>
+          <w:rFonts w:ascii="SF Pro Text" w:hAnsi="SF Pro Text" w:cs="Fira Code"/>
+          <w:sz w:val="21"/>
+          <w:szCs w:val="21"/>
+        </w:rPr>
+        <w:t xml:space="preserve">V menu Start najděte položku </w:t>
+      </w:r>
+      <w:proofErr w:type="spellStart"/>
+      <w:r>
+        <w:rPr>
+          <w:rFonts w:ascii="SF Pro Text" w:hAnsi="SF Pro Text" w:cs="Fira Code"/>
+          <w:sz w:val="21"/>
+          <w:szCs w:val="21"/>
+        </w:rPr>
+        <w:t>candyCalc</w:t>
+      </w:r>
+      <w:proofErr w:type="spellEnd"/>
+      <w:r>
+        <w:rPr>
+          <w:rFonts w:ascii="SF Pro Text" w:hAnsi="SF Pro Text" w:cs="Fira Code"/>
+          <w:sz w:val="21"/>
+          <w:szCs w:val="21"/>
+        </w:rPr>
+        <w:t xml:space="preserve"> a klikněte na tlačítko Odinstalovat</w:t>
+      </w:r>
+      <w:r>
+        <w:rPr>
+          <w:rFonts w:ascii="SF Pro Text" w:hAnsi="SF Pro Text" w:cs="Fira Code"/>
+          <w:sz w:val="21"/>
+          <w:szCs w:val="21"/>
+        </w:rPr>
+        <w:t>.</w:t>
+      </w:r>
+    </w:p>
+    <w:p>
+      <w:pPr>
+        <w:ind w:firstLine="360"/>
+        <w:rPr>
+          <w:rFonts w:ascii="Fira Code" w:hAnsi="Fira Code" w:cs="Fira Code"/>
+          <w:sz w:val="21"/>
+          <w:szCs w:val="21"/>
+        </w:rPr>
+      </w:pPr>
+      <w:r>
+        <w:rPr>
+          <w:noProof/>
+        </w:rPr>
+        <w:drawing>
+          <wp:inline distT="0" distB="0" distL="0" distR="0" wp14:anchorId="73004D61" wp14:editId="6815F8B6">
+            <wp:extent cx="4266000" cy="2401200"/>
+            <wp:effectExtent l="0" t="0" r="1270" b="0"/>
+            <wp:docPr id="19" name="Picture 19" descr="Graphical user interface&#10;&#10;Description automatically generated"/>
+            <wp:cNvGraphicFramePr>
+              <a:graphicFrameLocks xmlns:a="http://schemas.openxmlformats.org/drawingml/2006/main" noChangeAspect="1"/>
+            </wp:cNvGraphicFramePr>
+            <a:graphic xmlns:a="http://schemas.openxmlformats.org/drawingml/2006/main">
+              <a:graphicData uri="http://schemas.openxmlformats.org/drawingml/2006/picture">
+                <pic:pic xmlns:pic="http://schemas.openxmlformats.org/drawingml/2006/picture">
+                  <pic:nvPicPr>
+                    <pic:cNvPr id="19" name="Picture 19" descr="Graphical user interface&#10;&#10;Description automatically generated"/>
+                    <pic:cNvPicPr/>
+                  </pic:nvPicPr>
+                  <pic:blipFill>
+                    <a:blip r:embed="rId16" cstate="print">
+                      <a:extLst>
+                        <a:ext uri="{28A0092B-C50C-407E-A947-70E740481C1C}">
+                          <a14:useLocalDpi xmlns:a14="http://schemas.microsoft.com/office/drawing/2010/main" val="0"/>
+                        </a:ext>
+                      </a:extLst>
+                    </a:blip>
+                    <a:stretch>
+                      <a:fillRect/>
+                    </a:stretch>
+                  </pic:blipFill>
+                  <pic:spPr>
+                    <a:xfrm>
+                      <a:off x="0" y="0"/>
+                      <a:ext cx="4266000" cy="2401200"/>
+                    </a:xfrm>
+                    <a:prstGeom prst="rect">
+                      <a:avLst/>
+                    </a:prstGeom>
+                  </pic:spPr>
+                </pic:pic>
+              </a:graphicData>
+            </a:graphic>
+          </wp:inline>
+        </w:drawing>
+      </w:r>
+    </w:p>
+    <w:p>
+      <w:pPr>
+        <w:pStyle w:val="ListParagraph"/>
+        <w:numPr>
+          <w:ilvl w:val="0"/>
+          <w:numId w:val="8"/>
+        </w:numPr>
+        <w:rPr>
+          <w:rFonts w:ascii="SF Pro Text" w:hAnsi="SF Pro Text" w:cs="Fira Code"/>
+          <w:sz w:val="21"/>
+          <w:szCs w:val="21"/>
+        </w:rPr>
+      </w:pPr>
+      <w:r>
+        <w:rPr>
+          <w:rFonts w:ascii="SF Pro Text" w:hAnsi="SF Pro Text" w:cs="Fira Code"/>
+          <w:sz w:val="21"/>
+          <w:szCs w:val="21"/>
+        </w:rPr>
+        <w:t xml:space="preserve">Klikněte na položku </w:t>
+      </w:r>
+      <w:proofErr w:type="spellStart"/>
+      <w:r>
+        <w:rPr>
+          <w:rFonts w:ascii="SF Pro Text" w:hAnsi="SF Pro Text" w:cs="Fira Code"/>
+          <w:sz w:val="21"/>
+          <w:szCs w:val="21"/>
+        </w:rPr>
+        <w:t>candyCalc</w:t>
+      </w:r>
+      <w:proofErr w:type="spellEnd"/>
+      <w:r>
+        <w:rPr>
+          <w:rFonts w:ascii="SF Pro Text" w:hAnsi="SF Pro Text" w:cs="Fira Code"/>
+          <w:sz w:val="21"/>
+          <w:szCs w:val="21"/>
+        </w:rPr>
+        <w:t xml:space="preserve"> a znovu </w:t>
+      </w:r>
+      <w:r>
+        <w:rPr>
+          <w:rFonts w:ascii="SF Pro Text" w:hAnsi="SF Pro Text" w:cs="Fira Code"/>
+          <w:sz w:val="21"/>
+          <w:szCs w:val="21"/>
+        </w:rPr>
+        <w:t>klikněte na tlačítko Odinstalovat</w:t>
+      </w:r>
+      <w:r>
+        <w:rPr>
+          <w:rFonts w:ascii="SF Pro Text" w:hAnsi="SF Pro Text" w:cs="Fira Code"/>
+          <w:sz w:val="21"/>
+          <w:szCs w:val="21"/>
+        </w:rPr>
+        <w:t>.</w:t>
+      </w:r>
+    </w:p>
+    <w:p>
+      <w:pPr>
+        <w:rPr>
+          <w:rFonts w:ascii="SF Pro Text" w:hAnsi="SF Pro Text" w:cs="Fira Code"/>
+          <w:sz w:val="21"/>
+          <w:szCs w:val="21"/>
+        </w:rPr>
+      </w:pPr>
+      <w:r>
+        <w:rPr>
+          <w:rFonts w:ascii="SF Pro Text" w:hAnsi="SF Pro Text" w:cs="Fira Code"/>
+          <w:sz w:val="21"/>
+          <w:szCs w:val="21"/>
+        </w:rPr>
+        <w:br w:type="page"/>
+      </w:r>
+    </w:p>
+    <w:p>
+      <w:pPr>
+        <w:ind w:firstLine="360"/>
+        <w:rPr>
+          <w:rFonts w:ascii="Fira Code" w:hAnsi="Fira Code" w:cs="Fira Code"/>
+          <w:sz w:val="21"/>
+          <w:szCs w:val="21"/>
+        </w:rPr>
+      </w:pPr>
+      <w:r>
+        <w:rPr>
+          <w:noProof/>
+        </w:rPr>
+        <w:lastRenderedPageBreak/>
+        <w:drawing>
+          <wp:inline distT="0" distB="0" distL="0" distR="0" wp14:anchorId="47F6FA54" wp14:editId="035786EF">
+            <wp:extent cx="2667600" cy="1152000"/>
+            <wp:effectExtent l="0" t="0" r="0" b="3810"/>
+            <wp:docPr id="20" name="Picture 20" descr="Graphical user interface, text, application&#10;&#10;Description automatically generated"/>
+            <wp:cNvGraphicFramePr>
+              <a:graphicFrameLocks xmlns:a="http://schemas.openxmlformats.org/drawingml/2006/main" noChangeAspect="1"/>
+            </wp:cNvGraphicFramePr>
+            <a:graphic xmlns:a="http://schemas.openxmlformats.org/drawingml/2006/main">
+              <a:graphicData uri="http://schemas.openxmlformats.org/drawingml/2006/picture">
+                <pic:pic xmlns:pic="http://schemas.openxmlformats.org/drawingml/2006/picture">
+                  <pic:nvPicPr>
+                    <pic:cNvPr id="20" name="Picture 20" descr="Graphical user interface, text, application&#10;&#10;Description automatically generated"/>
+                    <pic:cNvPicPr/>
+                  </pic:nvPicPr>
+                  <pic:blipFill>
+                    <a:blip r:embed="rId17">
+                      <a:extLst>
+                        <a:ext uri="{28A0092B-C50C-407E-A947-70E740481C1C}">
+                          <a14:useLocalDpi xmlns:a14="http://schemas.microsoft.com/office/drawing/2010/main" val="0"/>
+                        </a:ext>
+                      </a:extLst>
+                    </a:blip>
+                    <a:stretch>
+                      <a:fillRect/>
+                    </a:stretch>
+                  </pic:blipFill>
+                  <pic:spPr>
+                    <a:xfrm>
+                      <a:off x="0" y="0"/>
+                      <a:ext cx="2667600" cy="1152000"/>
+                    </a:xfrm>
+                    <a:prstGeom prst="rect">
+                      <a:avLst/>
+                    </a:prstGeom>
+                  </pic:spPr>
+                </pic:pic>
+              </a:graphicData>
+            </a:graphic>
+          </wp:inline>
+        </w:drawing>
+      </w:r>
+    </w:p>
+    <w:p>
+      <w:pPr>
+        <w:pStyle w:val="ListParagraph"/>
+        <w:numPr>
+          <w:ilvl w:val="0"/>
+          <w:numId w:val="8"/>
+        </w:numPr>
+        <w:rPr>
+          <w:rFonts w:ascii="SF Pro Text" w:hAnsi="SF Pro Text" w:cs="Fira Code"/>
+          <w:sz w:val="21"/>
+          <w:szCs w:val="21"/>
+        </w:rPr>
+      </w:pPr>
+      <w:r>
+        <w:rPr>
+          <w:rFonts w:ascii="SF Pro Text" w:hAnsi="SF Pro Text" w:cs="Fira Code"/>
+          <w:sz w:val="21"/>
+          <w:szCs w:val="21"/>
+        </w:rPr>
+        <w:t>Potvrďte odinstalaci tlačítkem Ano.</w:t>
+      </w:r>
+    </w:p>
+    <w:p>
+      <w:pPr>
+        <w:ind w:firstLine="360"/>
+        <w:rPr>
+          <w:rFonts w:ascii="Fira Code" w:hAnsi="Fira Code" w:cs="Fira Code"/>
+          <w:sz w:val="21"/>
+          <w:szCs w:val="21"/>
+        </w:rPr>
+      </w:pPr>
+      <w:r>
+        <w:rPr>
+          <w:noProof/>
+        </w:rPr>
+        <w:drawing>
+          <wp:inline distT="0" distB="0" distL="0" distR="0" wp14:anchorId="0CB94D55" wp14:editId="2DF34166">
+            <wp:extent cx="3546000" cy="2754000"/>
+            <wp:effectExtent l="0" t="0" r="0" b="1905"/>
+            <wp:docPr id="21" name="Picture 21" descr="Graphical user interface, text, application&#10;&#10;Description automatically generated"/>
+            <wp:cNvGraphicFramePr>
+              <a:graphicFrameLocks xmlns:a="http://schemas.openxmlformats.org/drawingml/2006/main" noChangeAspect="1"/>
+            </wp:cNvGraphicFramePr>
+            <a:graphic xmlns:a="http://schemas.openxmlformats.org/drawingml/2006/main">
+              <a:graphicData uri="http://schemas.openxmlformats.org/drawingml/2006/picture">
+                <pic:pic xmlns:pic="http://schemas.openxmlformats.org/drawingml/2006/picture">
+                  <pic:nvPicPr>
+                    <pic:cNvPr id="21" name="Picture 21" descr="Graphical user interface, text, application&#10;&#10;Description automatically generated"/>
+                    <pic:cNvPicPr/>
+                  </pic:nvPicPr>
+                  <pic:blipFill>
+                    <a:blip r:embed="rId18">
+                      <a:extLst>
+                        <a:ext uri="{28A0092B-C50C-407E-A947-70E740481C1C}">
+                          <a14:useLocalDpi xmlns:a14="http://schemas.microsoft.com/office/drawing/2010/main" val="0"/>
+                        </a:ext>
+                      </a:extLst>
+                    </a:blip>
+                    <a:stretch>
+                      <a:fillRect/>
+                    </a:stretch>
+                  </pic:blipFill>
+                  <pic:spPr>
+                    <a:xfrm>
+                      <a:off x="0" y="0"/>
+                      <a:ext cx="3546000" cy="2754000"/>
+                    </a:xfrm>
+                    <a:prstGeom prst="rect">
+                      <a:avLst/>
+                    </a:prstGeom>
+                  </pic:spPr>
+                </pic:pic>
+              </a:graphicData>
+            </a:graphic>
+          </wp:inline>
+        </w:drawing>
+      </w:r>
+    </w:p>
+    <w:p>
+      <w:pPr>
+        <w:pStyle w:val="ListParagraph"/>
+        <w:numPr>
+          <w:ilvl w:val="0"/>
+          <w:numId w:val="8"/>
+        </w:numPr>
+        <w:rPr>
+          <w:rFonts w:ascii="SF Pro Text" w:hAnsi="SF Pro Text" w:cs="Fira Code"/>
+          <w:sz w:val="21"/>
+          <w:szCs w:val="21"/>
+        </w:rPr>
+      </w:pPr>
+      <w:r>
+        <w:rPr>
+          <w:rFonts w:ascii="SF Pro Text" w:hAnsi="SF Pro Text" w:cs="Fira Code"/>
+          <w:sz w:val="21"/>
+          <w:szCs w:val="21"/>
+        </w:rPr>
+        <w:t>Stiskněte tlačítko OK pro potvrzení zprávy</w:t>
+      </w:r>
+      <w:r>
+        <w:rPr>
+          <w:rFonts w:ascii="SF Pro Text" w:hAnsi="SF Pro Text" w:cs="Fira Code"/>
+          <w:sz w:val="21"/>
+          <w:szCs w:val="21"/>
+        </w:rPr>
+        <w:t>.</w:t>
+      </w:r>
+    </w:p>
+    <w:p>
+      <w:pPr>
+        <w:ind w:firstLine="360"/>
+        <w:rPr>
+          <w:rFonts w:ascii="Fira Code" w:hAnsi="Fira Code" w:cs="Fira Code"/>
+          <w:sz w:val="21"/>
+          <w:szCs w:val="21"/>
+        </w:rPr>
+      </w:pPr>
+      <w:r>
+        <w:rPr>
+          <w:noProof/>
+        </w:rPr>
+        <w:drawing>
+          <wp:inline distT="0" distB="0" distL="0" distR="0" wp14:anchorId="1C804543" wp14:editId="62A53F45">
+            <wp:extent cx="3124200" cy="1371600"/>
+            <wp:effectExtent l="0" t="0" r="0" b="0"/>
+            <wp:docPr id="22" name="Picture 22" descr="Graphical user interface, text, application&#10;&#10;Description automatically generated"/>
+            <wp:cNvGraphicFramePr>
+              <a:graphicFrameLocks xmlns:a="http://schemas.openxmlformats.org/drawingml/2006/main" noChangeAspect="1"/>
+            </wp:cNvGraphicFramePr>
+            <a:graphic xmlns:a="http://schemas.openxmlformats.org/drawingml/2006/main">
+              <a:graphicData uri="http://schemas.openxmlformats.org/drawingml/2006/picture">
+                <pic:pic xmlns:pic="http://schemas.openxmlformats.org/drawingml/2006/picture">
+                  <pic:nvPicPr>
+                    <pic:cNvPr id="22" name="Picture 22" descr="Graphical user interface, text, application&#10;&#10;Description automatically generated"/>
+                    <pic:cNvPicPr/>
+                  </pic:nvPicPr>
+                  <pic:blipFill>
+                    <a:blip r:embed="rId19">
+                      <a:extLst>
+                        <a:ext uri="{28A0092B-C50C-407E-A947-70E740481C1C}">
+                          <a14:useLocalDpi xmlns:a14="http://schemas.microsoft.com/office/drawing/2010/main" val="0"/>
+                        </a:ext>
+                      </a:extLst>
+                    </a:blip>
+                    <a:stretch>
+                      <a:fillRect/>
+                    </a:stretch>
+                  </pic:blipFill>
+                  <pic:spPr>
+                    <a:xfrm>
+                      <a:off x="0" y="0"/>
+                      <a:ext cx="3124200" cy="1371600"/>
+                    </a:xfrm>
+                    <a:prstGeom prst="rect">
+                      <a:avLst/>
+                    </a:prstGeom>
+                  </pic:spPr>
+                </pic:pic>
+              </a:graphicData>
+            </a:graphic>
+          </wp:inline>
+        </w:drawing>
+      </w:r>
+    </w:p>
+    <w:p>
+      <w:pPr>
+        <w:pStyle w:val="ListParagraph"/>
+        <w:numPr>
+          <w:ilvl w:val="0"/>
+          <w:numId w:val="8"/>
+        </w:numPr>
+        <w:rPr>
+          <w:rFonts w:ascii="SF Pro Text" w:hAnsi="SF Pro Text" w:cs="Fira Code"/>
+          <w:sz w:val="21"/>
+          <w:szCs w:val="21"/>
+        </w:rPr>
+      </w:pPr>
+      <w:r>
+        <w:rPr>
+          <w:rFonts w:ascii="SF Pro Text" w:hAnsi="SF Pro Text" w:cs="Fira Code"/>
+          <w:sz w:val="21"/>
+          <w:szCs w:val="21"/>
+        </w:rPr>
+        <w:t>Aplikace byla úspěšně odinstalována.</w:t>
+      </w:r>
     </w:p>
     <w:sectPr>
-      <w:headerReference w:type="default" r:id="rId10"/>
-      <w:footerReference w:type="default" r:id="rId11"/>
+      <w:headerReference w:type="default" r:id="rId20"/>
+      <w:footerReference w:type="default" r:id="rId21"/>
       <w:pgSz w:w="11906" w:h="16838"/>
       <w:pgMar w:top="1440" w:right="1440" w:bottom="1440" w:left="1440" w:header="708" w:footer="708" w:gutter="0"/>
       <w:cols w:space="708"/>
@@ -3234,6 +4444,97 @@
 <file path=word/numbering.xml><?xml version="1.0" encoding="utf-8"?>
 <w:numbering xmlns:wpc="http://schemas.microsoft.com/office/word/2010/wordprocessingCanvas" xmlns:cx="http://schemas.microsoft.com/office/drawing/2014/chartex" xmlns:cx1="http://schemas.microsoft.com/office/drawing/2015/9/8/chartex" xmlns:cx2="http://schemas.microsoft.com/office/drawing/2015/10/21/chartex" xmlns:cx3="http://schemas.microsoft.com/office/drawing/2016/5/9/chartex" xmlns:cx4="http://schemas.microsoft.com/office/drawing/2016/5/10/chartex" xmlns:cx5="http://schemas.microsoft.com/office/drawing/2016/5/11/chartex" xmlns:cx6="http://schemas.microsoft.com/office/drawing/2016/5/12/chartex" xmlns:cx7="http://schemas.microsoft.com/office/drawing/2016/5/13/chartex" xmlns:cx8="http://schemas.microsoft.com/office/drawing/2016/5/14/chartex" xmlns:mc="http://schemas.openxmlformats.org/markup-compatibility/2006" xmlns:aink="http://schemas.microsoft.com/office/drawing/2016/ink" xmlns:am3d="http://schemas.microsoft.com/office/drawing/2017/model3d" xmlns:o="urn:schemas-microsoft-com:office:office" xmlns:oel="http://schemas.microsoft.com/office/2019/extlst" xmlns:r="http://schemas.openxmlformats.org/officeDocument/2006/relationships" xmlns:m="http://schemas.openxmlformats.org/officeDocument/2006/math" xmlns:v="urn:schemas-microsoft-com:vml" xmlns:wp14="http://schemas.microsoft.com/office/word/2010/wordprocessingDrawing" xmlns:wp="http://schemas.openxmlformats.org/drawingml/2006/wordprocessingDrawing" xmlns:w10="urn:schemas-microsoft-com:office:word" xmlns:w="http://schemas.openxmlformats.org/wordprocessingml/2006/main" xmlns:w14="http://schemas.microsoft.com/office/word/2010/wordml" xmlns:w15="http://schemas.microsoft.com/office/word/2012/wordml" xmlns:w16cex="http://schemas.microsoft.com/office/word/2018/wordml/cex" xmlns:w16cid="http://schemas.microsoft.com/office/word/2016/wordml/cid" xmlns:w16="http://schemas.microsoft.com/office/word/2018/wordml" xmlns:w16sdtdh="http://schemas.microsoft.com/office/word/2020/wordml/sdtdatahash" xmlns:w16se="http://schemas.microsoft.com/office/word/2015/wordml/symex" xmlns:wpg="http://schemas.microsoft.com/office/word/2010/wordprocessingGroup" xmlns:wpi="http://schemas.microsoft.com/office/word/2010/wordprocessingInk" xmlns:wne="http://schemas.microsoft.com/office/word/2006/wordml" xmlns:wps="http://schemas.microsoft.com/office/word/2010/wordprocessingShape" mc:Ignorable="w14 w15 w16se w16cid w16 w16cex w16sdtdh wp14">
   <w:abstractNum w:abstractNumId="0" w15:restartNumberingAfterBreak="0">
+    <w:nsid w:val="08E97A7A"/>
+    <w:multiLevelType w:val="hybridMultilevel"/>
+    <w:tmpl w:val="39ACFB4A"/>
+    <w:lvl w:ilvl="0" w:tplc="FFFFFFFF">
+      <w:start w:val="1"/>
+      <w:numFmt w:val="decimal"/>
+      <w:lvlText w:val="%1."/>
+      <w:lvlJc w:val="left"/>
+      <w:pPr>
+        <w:ind w:left="720" w:hanging="360"/>
+      </w:pPr>
+      <w:rPr>
+        <w:rFonts w:eastAsiaTheme="minorHAnsi" w:hint="default"/>
+        <w:b/>
+        <w:bCs/>
+      </w:rPr>
+    </w:lvl>
+    <w:lvl w:ilvl="1" w:tplc="FFFFFFFF">
+      <w:start w:val="1"/>
+      <w:numFmt w:val="lowerLetter"/>
+      <w:lvlText w:val="%2."/>
+      <w:lvlJc w:val="left"/>
+      <w:pPr>
+        <w:ind w:left="1440" w:hanging="360"/>
+      </w:pPr>
+    </w:lvl>
+    <w:lvl w:ilvl="2" w:tplc="FFFFFFFF" w:tentative="1">
+      <w:start w:val="1"/>
+      <w:numFmt w:val="lowerRoman"/>
+      <w:lvlText w:val="%3."/>
+      <w:lvlJc w:val="right"/>
+      <w:pPr>
+        <w:ind w:left="2160" w:hanging="180"/>
+      </w:pPr>
+    </w:lvl>
+    <w:lvl w:ilvl="3" w:tplc="FFFFFFFF" w:tentative="1">
+      <w:start w:val="1"/>
+      <w:numFmt w:val="decimal"/>
+      <w:lvlText w:val="%4."/>
+      <w:lvlJc w:val="left"/>
+      <w:pPr>
+        <w:ind w:left="2880" w:hanging="360"/>
+      </w:pPr>
+    </w:lvl>
+    <w:lvl w:ilvl="4" w:tplc="FFFFFFFF" w:tentative="1">
+      <w:start w:val="1"/>
+      <w:numFmt w:val="lowerLetter"/>
+      <w:lvlText w:val="%5."/>
+      <w:lvlJc w:val="left"/>
+      <w:pPr>
+        <w:ind w:left="3600" w:hanging="360"/>
+      </w:pPr>
+    </w:lvl>
+    <w:lvl w:ilvl="5" w:tplc="FFFFFFFF" w:tentative="1">
+      <w:start w:val="1"/>
+      <w:numFmt w:val="lowerRoman"/>
+      <w:lvlText w:val="%6."/>
+      <w:lvlJc w:val="right"/>
+      <w:pPr>
+        <w:ind w:left="4320" w:hanging="180"/>
+      </w:pPr>
+    </w:lvl>
+    <w:lvl w:ilvl="6" w:tplc="FFFFFFFF" w:tentative="1">
+      <w:start w:val="1"/>
+      <w:numFmt w:val="decimal"/>
+      <w:lvlText w:val="%7."/>
+      <w:lvlJc w:val="left"/>
+      <w:pPr>
+        <w:ind w:left="5040" w:hanging="360"/>
+      </w:pPr>
+    </w:lvl>
+    <w:lvl w:ilvl="7" w:tplc="FFFFFFFF" w:tentative="1">
+      <w:start w:val="1"/>
+      <w:numFmt w:val="lowerLetter"/>
+      <w:lvlText w:val="%8."/>
+      <w:lvlJc w:val="left"/>
+      <w:pPr>
+        <w:ind w:left="5760" w:hanging="360"/>
+      </w:pPr>
+    </w:lvl>
+    <w:lvl w:ilvl="8" w:tplc="FFFFFFFF" w:tentative="1">
+      <w:start w:val="1"/>
+      <w:numFmt w:val="lowerRoman"/>
+      <w:lvlText w:val="%9."/>
+      <w:lvlJc w:val="right"/>
+      <w:pPr>
+        <w:ind w:left="6480" w:hanging="180"/>
+      </w:pPr>
+    </w:lvl>
+  </w:abstractNum>
+  <w:abstractNum w:abstractNumId="1" w15:restartNumberingAfterBreak="0">
     <w:nsid w:val="16B71313"/>
     <w:multiLevelType w:val="multilevel"/>
     <w:tmpl w:val="D7C41F92"/>
@@ -3319,7 +4620,97 @@
       </w:pPr>
     </w:lvl>
   </w:abstractNum>
-  <w:abstractNum w:abstractNumId="1" w15:restartNumberingAfterBreak="0">
+  <w:abstractNum w:abstractNumId="2" w15:restartNumberingAfterBreak="0">
+    <w:nsid w:val="309A4419"/>
+    <w:multiLevelType w:val="hybridMultilevel"/>
+    <w:tmpl w:val="88629FF6"/>
+    <w:lvl w:ilvl="0" w:tplc="BA6C64FC">
+      <w:start w:val="1"/>
+      <w:numFmt w:val="decimal"/>
+      <w:lvlText w:val="%1."/>
+      <w:lvlJc w:val="left"/>
+      <w:pPr>
+        <w:ind w:left="720" w:hanging="360"/>
+      </w:pPr>
+      <w:rPr>
+        <w:rFonts w:eastAsiaTheme="minorHAnsi" w:hint="default"/>
+        <w:b/>
+      </w:rPr>
+    </w:lvl>
+    <w:lvl w:ilvl="1" w:tplc="08090019" w:tentative="1">
+      <w:start w:val="1"/>
+      <w:numFmt w:val="lowerLetter"/>
+      <w:lvlText w:val="%2."/>
+      <w:lvlJc w:val="left"/>
+      <w:pPr>
+        <w:ind w:left="1440" w:hanging="360"/>
+      </w:pPr>
+    </w:lvl>
+    <w:lvl w:ilvl="2" w:tplc="0809001B" w:tentative="1">
+      <w:start w:val="1"/>
+      <w:numFmt w:val="lowerRoman"/>
+      <w:lvlText w:val="%3."/>
+      <w:lvlJc w:val="right"/>
+      <w:pPr>
+        <w:ind w:left="2160" w:hanging="180"/>
+      </w:pPr>
+    </w:lvl>
+    <w:lvl w:ilvl="3" w:tplc="0809000F" w:tentative="1">
+      <w:start w:val="1"/>
+      <w:numFmt w:val="decimal"/>
+      <w:lvlText w:val="%4."/>
+      <w:lvlJc w:val="left"/>
+      <w:pPr>
+        <w:ind w:left="2880" w:hanging="360"/>
+      </w:pPr>
+    </w:lvl>
+    <w:lvl w:ilvl="4" w:tplc="08090019" w:tentative="1">
+      <w:start w:val="1"/>
+      <w:numFmt w:val="lowerLetter"/>
+      <w:lvlText w:val="%5."/>
+      <w:lvlJc w:val="left"/>
+      <w:pPr>
+        <w:ind w:left="3600" w:hanging="360"/>
+      </w:pPr>
+    </w:lvl>
+    <w:lvl w:ilvl="5" w:tplc="0809001B" w:tentative="1">
+      <w:start w:val="1"/>
+      <w:numFmt w:val="lowerRoman"/>
+      <w:lvlText w:val="%6."/>
+      <w:lvlJc w:val="right"/>
+      <w:pPr>
+        <w:ind w:left="4320" w:hanging="180"/>
+      </w:pPr>
+    </w:lvl>
+    <w:lvl w:ilvl="6" w:tplc="0809000F" w:tentative="1">
+      <w:start w:val="1"/>
+      <w:numFmt w:val="decimal"/>
+      <w:lvlText w:val="%7."/>
+      <w:lvlJc w:val="left"/>
+      <w:pPr>
+        <w:ind w:left="5040" w:hanging="360"/>
+      </w:pPr>
+    </w:lvl>
+    <w:lvl w:ilvl="7" w:tplc="08090019" w:tentative="1">
+      <w:start w:val="1"/>
+      <w:numFmt w:val="lowerLetter"/>
+      <w:lvlText w:val="%8."/>
+      <w:lvlJc w:val="left"/>
+      <w:pPr>
+        <w:ind w:left="5760" w:hanging="360"/>
+      </w:pPr>
+    </w:lvl>
+    <w:lvl w:ilvl="8" w:tplc="0809001B" w:tentative="1">
+      <w:start w:val="1"/>
+      <w:numFmt w:val="lowerRoman"/>
+      <w:lvlText w:val="%9."/>
+      <w:lvlJc w:val="right"/>
+      <w:pPr>
+        <w:ind w:left="6480" w:hanging="180"/>
+      </w:pPr>
+    </w:lvl>
+  </w:abstractNum>
+  <w:abstractNum w:abstractNumId="3" w15:restartNumberingAfterBreak="0">
     <w:nsid w:val="345C6CF4"/>
     <w:multiLevelType w:val="multilevel"/>
     <w:tmpl w:val="2BA81C5C"/>
@@ -3405,7 +4796,7 @@
       </w:pPr>
     </w:lvl>
   </w:abstractNum>
-  <w:abstractNum w:abstractNumId="2" w15:restartNumberingAfterBreak="0">
+  <w:abstractNum w:abstractNumId="4" w15:restartNumberingAfterBreak="0">
     <w:nsid w:val="34FD1BF4"/>
     <w:multiLevelType w:val="hybridMultilevel"/>
     <w:tmpl w:val="256E5418"/>
@@ -3518,7 +4909,7 @@
       </w:rPr>
     </w:lvl>
   </w:abstractNum>
-  <w:abstractNum w:abstractNumId="3" w15:restartNumberingAfterBreak="0">
+  <w:abstractNum w:abstractNumId="5" w15:restartNumberingAfterBreak="0">
     <w:nsid w:val="733A59A8"/>
     <w:multiLevelType w:val="hybridMultilevel"/>
     <w:tmpl w:val="A0461812"/>
@@ -3604,7 +4995,98 @@
       </w:pPr>
     </w:lvl>
   </w:abstractNum>
-  <w:abstractNum w:abstractNumId="4" w15:restartNumberingAfterBreak="0">
+  <w:abstractNum w:abstractNumId="6" w15:restartNumberingAfterBreak="0">
+    <w:nsid w:val="734A1DFF"/>
+    <w:multiLevelType w:val="hybridMultilevel"/>
+    <w:tmpl w:val="39ACFB4A"/>
+    <w:lvl w:ilvl="0" w:tplc="D890B4BE">
+      <w:start w:val="1"/>
+      <w:numFmt w:val="decimal"/>
+      <w:lvlText w:val="%1."/>
+      <w:lvlJc w:val="left"/>
+      <w:pPr>
+        <w:ind w:left="720" w:hanging="360"/>
+      </w:pPr>
+      <w:rPr>
+        <w:rFonts w:eastAsiaTheme="minorHAnsi" w:hint="default"/>
+        <w:b/>
+        <w:bCs/>
+      </w:rPr>
+    </w:lvl>
+    <w:lvl w:ilvl="1" w:tplc="08090019">
+      <w:start w:val="1"/>
+      <w:numFmt w:val="lowerLetter"/>
+      <w:lvlText w:val="%2."/>
+      <w:lvlJc w:val="left"/>
+      <w:pPr>
+        <w:ind w:left="1440" w:hanging="360"/>
+      </w:pPr>
+    </w:lvl>
+    <w:lvl w:ilvl="2" w:tplc="0809001B" w:tentative="1">
+      <w:start w:val="1"/>
+      <w:numFmt w:val="lowerRoman"/>
+      <w:lvlText w:val="%3."/>
+      <w:lvlJc w:val="right"/>
+      <w:pPr>
+        <w:ind w:left="2160" w:hanging="180"/>
+      </w:pPr>
+    </w:lvl>
+    <w:lvl w:ilvl="3" w:tplc="0809000F" w:tentative="1">
+      <w:start w:val="1"/>
+      <w:numFmt w:val="decimal"/>
+      <w:lvlText w:val="%4."/>
+      <w:lvlJc w:val="left"/>
+      <w:pPr>
+        <w:ind w:left="2880" w:hanging="360"/>
+      </w:pPr>
+    </w:lvl>
+    <w:lvl w:ilvl="4" w:tplc="08090019" w:tentative="1">
+      <w:start w:val="1"/>
+      <w:numFmt w:val="lowerLetter"/>
+      <w:lvlText w:val="%5."/>
+      <w:lvlJc w:val="left"/>
+      <w:pPr>
+        <w:ind w:left="3600" w:hanging="360"/>
+      </w:pPr>
+    </w:lvl>
+    <w:lvl w:ilvl="5" w:tplc="0809001B" w:tentative="1">
+      <w:start w:val="1"/>
+      <w:numFmt w:val="lowerRoman"/>
+      <w:lvlText w:val="%6."/>
+      <w:lvlJc w:val="right"/>
+      <w:pPr>
+        <w:ind w:left="4320" w:hanging="180"/>
+      </w:pPr>
+    </w:lvl>
+    <w:lvl w:ilvl="6" w:tplc="0809000F" w:tentative="1">
+      <w:start w:val="1"/>
+      <w:numFmt w:val="decimal"/>
+      <w:lvlText w:val="%7."/>
+      <w:lvlJc w:val="left"/>
+      <w:pPr>
+        <w:ind w:left="5040" w:hanging="360"/>
+      </w:pPr>
+    </w:lvl>
+    <w:lvl w:ilvl="7" w:tplc="08090019" w:tentative="1">
+      <w:start w:val="1"/>
+      <w:numFmt w:val="lowerLetter"/>
+      <w:lvlText w:val="%8."/>
+      <w:lvlJc w:val="left"/>
+      <w:pPr>
+        <w:ind w:left="5760" w:hanging="360"/>
+      </w:pPr>
+    </w:lvl>
+    <w:lvl w:ilvl="8" w:tplc="0809001B" w:tentative="1">
+      <w:start w:val="1"/>
+      <w:numFmt w:val="lowerRoman"/>
+      <w:lvlText w:val="%9."/>
+      <w:lvlJc w:val="right"/>
+      <w:pPr>
+        <w:ind w:left="6480" w:hanging="180"/>
+      </w:pPr>
+    </w:lvl>
+  </w:abstractNum>
+  <w:abstractNum w:abstractNumId="7" w15:restartNumberingAfterBreak="0">
     <w:nsid w:val="764576AC"/>
     <w:multiLevelType w:val="hybridMultilevel"/>
     <w:tmpl w:val="06264F7E"/>
@@ -3691,19 +5173,28 @@
     </w:lvl>
   </w:abstractNum>
   <w:num w:numId="1" w16cid:durableId="1206793095">
+    <w:abstractNumId w:val="4"/>
+  </w:num>
+  <w:num w:numId="2" w16cid:durableId="1350596663">
+    <w:abstractNumId w:val="1"/>
+  </w:num>
+  <w:num w:numId="3" w16cid:durableId="2002733361">
+    <w:abstractNumId w:val="5"/>
+  </w:num>
+  <w:num w:numId="4" w16cid:durableId="1949000153">
+    <w:abstractNumId w:val="7"/>
+  </w:num>
+  <w:num w:numId="5" w16cid:durableId="1949040855">
+    <w:abstractNumId w:val="3"/>
+  </w:num>
+  <w:num w:numId="6" w16cid:durableId="506092775">
     <w:abstractNumId w:val="2"/>
   </w:num>
-  <w:num w:numId="2" w16cid:durableId="1350596663">
+  <w:num w:numId="7" w16cid:durableId="1785072011">
+    <w:abstractNumId w:val="6"/>
+  </w:num>
+  <w:num w:numId="8" w16cid:durableId="1565488046">
     <w:abstractNumId w:val="0"/>
-  </w:num>
-  <w:num w:numId="3" w16cid:durableId="2002733361">
-    <w:abstractNumId w:val="3"/>
-  </w:num>
-  <w:num w:numId="4" w16cid:durableId="1949000153">
-    <w:abstractNumId w:val="4"/>
-  </w:num>
-  <w:num w:numId="5" w16cid:durableId="1949040855">
-    <w:abstractNumId w:val="1"/>
   </w:num>
 </w:numbering>
 </file>
@@ -3831,6 +5322,7 @@
     <w:lsdException w:name="HTML Sample" w:semiHidden="1" w:unhideWhenUsed="1"/>
     <w:lsdException w:name="HTML Typewriter" w:semiHidden="1" w:unhideWhenUsed="1"/>
     <w:lsdException w:name="HTML Variable" w:semiHidden="1" w:unhideWhenUsed="1"/>
+    <w:lsdException w:name="Normal Table" w:semiHidden="1" w:unhideWhenUsed="1"/>
     <w:lsdException w:name="annotation subject" w:semiHidden="1" w:unhideWhenUsed="1"/>
     <w:lsdException w:name="No List" w:semiHidden="1" w:unhideWhenUsed="1"/>
     <w:lsdException w:name="Outline List 1" w:semiHidden="1" w:unhideWhenUsed="1"/>
@@ -3873,8 +5365,11 @@
     <w:lsdException w:name="Table Contemporary" w:semiHidden="1" w:unhideWhenUsed="1"/>
     <w:lsdException w:name="Table Elegant" w:semiHidden="1" w:unhideWhenUsed="1"/>
     <w:lsdException w:name="Table Professional" w:semiHidden="1" w:unhideWhenUsed="1"/>
+    <w:lsdException w:name="Table Subtle 1" w:semiHidden="1" w:unhideWhenUsed="1"/>
     <w:lsdException w:name="Table Subtle 2" w:semiHidden="1" w:unhideWhenUsed="1"/>
     <w:lsdException w:name="Table Web 1" w:semiHidden="1" w:unhideWhenUsed="1"/>
+    <w:lsdException w:name="Table Web 2" w:semiHidden="1" w:unhideWhenUsed="1"/>
+    <w:lsdException w:name="Table Web 3" w:semiHidden="1" w:unhideWhenUsed="1"/>
     <w:lsdException w:name="Balloon Text" w:semiHidden="1" w:unhideWhenUsed="1"/>
     <w:lsdException w:name="Table Grid" w:uiPriority="39"/>
     <w:lsdException w:name="Table Theme" w:semiHidden="1" w:unhideWhenUsed="1"/>

</xml_diff>